<commit_message>
Solutions to points 8,9,10 RODO added
</commit_message>
<xml_diff>
--- a/Dokumentacja/RODO/rodo.docx
+++ b/Dokumentacja/RODO/rodo.docx
@@ -1,6 +1,6 @@
 
 <file path=word/document.xml><?xml version="1.0" encoding="utf-8"?>
-<w:document xmlns:wpc="http://schemas.microsoft.com/office/word/2010/wordprocessingCanvas" xmlns:cx="http://schemas.microsoft.com/office/drawing/2014/chartex" xmlns:cx1="http://schemas.microsoft.com/office/drawing/2015/9/8/chartex" xmlns:cx2="http://schemas.microsoft.com/office/drawing/2015/10/21/chartex" xmlns:cx3="http://schemas.microsoft.com/office/drawing/2016/5/9/chartex" xmlns:cx4="http://schemas.microsoft.com/office/drawing/2016/5/10/chartex" xmlns:cx5="http://schemas.microsoft.com/office/drawing/2016/5/11/chartex" xmlns:cx6="http://schemas.microsoft.com/office/drawing/2016/5/12/chartex" xmlns:cx7="http://schemas.microsoft.com/office/drawing/2016/5/13/chartex" xmlns:cx8="http://schemas.microsoft.com/office/drawing/2016/5/14/chartex" xmlns:mc="http://schemas.openxmlformats.org/markup-compatibility/2006" xmlns:aink="http://schemas.microsoft.com/office/drawing/2016/ink" xmlns:am3d="http://schemas.microsoft.com/office/drawing/2017/model3d" xmlns:o="urn:schemas-microsoft-com:office:office" xmlns:r="http://schemas.openxmlformats.org/officeDocument/2006/relationships" xmlns:m="http://schemas.openxmlformats.org/officeDocument/2006/math" xmlns:v="urn:schemas-microsoft-com:vml" xmlns:wp14="http://schemas.microsoft.com/office/word/2010/wordprocessingDrawing" xmlns:wp="http://schemas.openxmlformats.org/drawingml/2006/wordprocessingDrawing" xmlns:w10="urn:schemas-microsoft-com:office:word" xmlns:w="http://schemas.openxmlformats.org/wordprocessingml/2006/main" xmlns:w14="http://schemas.microsoft.com/office/word/2010/wordml" xmlns:w15="http://schemas.microsoft.com/office/word/2012/wordml" xmlns:w16cid="http://schemas.microsoft.com/office/word/2016/wordml/cid" xmlns:w16se="http://schemas.microsoft.com/office/word/2015/wordml/symex" xmlns:wpg="http://schemas.microsoft.com/office/word/2010/wordprocessingGroup" xmlns:wpi="http://schemas.microsoft.com/office/word/2010/wordprocessingInk" xmlns:wne="http://schemas.microsoft.com/office/word/2006/wordml" xmlns:wps="http://schemas.microsoft.com/office/word/2010/wordprocessingShape" mc:Ignorable="w14 w15 w16se w16cid wp14">
+<w:document xmlns:wpc="http://schemas.microsoft.com/office/word/2010/wordprocessingCanvas" xmlns:mc="http://schemas.openxmlformats.org/markup-compatibility/2006" xmlns:o="urn:schemas-microsoft-com:office:office" xmlns:r="http://schemas.openxmlformats.org/officeDocument/2006/relationships" xmlns:m="http://schemas.openxmlformats.org/officeDocument/2006/math" xmlns:v="urn:schemas-microsoft-com:vml" xmlns:wp14="http://schemas.microsoft.com/office/word/2010/wordprocessingDrawing" xmlns:wp="http://schemas.openxmlformats.org/drawingml/2006/wordprocessingDrawing" xmlns:w10="urn:schemas-microsoft-com:office:word" xmlns:w="http://schemas.openxmlformats.org/wordprocessingml/2006/main" xmlns:w14="http://schemas.microsoft.com/office/word/2010/wordml" xmlns:w15="http://schemas.microsoft.com/office/word/2012/wordml" xmlns:wpg="http://schemas.microsoft.com/office/word/2010/wordprocessingGroup" xmlns:wpi="http://schemas.microsoft.com/office/word/2010/wordprocessingInk" xmlns:wne="http://schemas.microsoft.com/office/word/2006/wordml" xmlns:wps="http://schemas.microsoft.com/office/word/2010/wordprocessingShape" mc:Ignorable="w14 w15 wp14">
   <w:body>
     <w:p>
       <w:pPr>
@@ -138,36 +138,8 @@
           <w:i/>
           <w:lang w:val="pl-PL"/>
         </w:rPr>
-        <w:t xml:space="preserve">General Data </w:t>
-      </w:r>
-      <w:proofErr w:type="spellStart"/>
-      <w:r>
-        <w:rPr>
-          <w:rFonts w:asciiTheme="majorHAnsi" w:hAnsiTheme="majorHAnsi" w:cstheme="majorHAnsi"/>
-          <w:i/>
-          <w:lang w:val="pl-PL"/>
-        </w:rPr>
-        <w:t>Protection</w:t>
-      </w:r>
-      <w:proofErr w:type="spellEnd"/>
-      <w:r>
-        <w:rPr>
-          <w:rFonts w:asciiTheme="majorHAnsi" w:hAnsiTheme="majorHAnsi" w:cstheme="majorHAnsi"/>
-          <w:i/>
-          <w:lang w:val="pl-PL"/>
-        </w:rPr>
-        <w:t xml:space="preserve"> </w:t>
-      </w:r>
-      <w:proofErr w:type="spellStart"/>
-      <w:r>
-        <w:rPr>
-          <w:rFonts w:asciiTheme="majorHAnsi" w:hAnsiTheme="majorHAnsi" w:cstheme="majorHAnsi"/>
-          <w:i/>
-          <w:lang w:val="pl-PL"/>
-        </w:rPr>
-        <w:t>Regulation</w:t>
-      </w:r>
-      <w:proofErr w:type="spellEnd"/>
+        <w:t>General Data Protection Regulation</w:t>
+      </w:r>
       <w:r>
         <w:rPr>
           <w:rFonts w:asciiTheme="majorHAnsi" w:hAnsiTheme="majorHAnsi" w:cstheme="majorHAnsi"/>
@@ -262,27 +234,15 @@
           <w:numId w:val="5"/>
         </w:numPr>
       </w:pPr>
-      <w:proofErr w:type="spellStart"/>
-      <w:r>
-        <w:t>Definicje</w:t>
-      </w:r>
-      <w:proofErr w:type="spellEnd"/>
-      <w:r>
-        <w:t xml:space="preserve"> </w:t>
-      </w:r>
-      <w:proofErr w:type="spellStart"/>
+      <w:r>
+        <w:t xml:space="preserve">Definicje </w:t>
+      </w:r>
       <w:r>
         <w:t>wykorzystywanych</w:t>
       </w:r>
-      <w:proofErr w:type="spellEnd"/>
-      <w:r>
-        <w:t xml:space="preserve"> </w:t>
-      </w:r>
-      <w:proofErr w:type="spellStart"/>
-      <w:r>
-        <w:t>pojęć</w:t>
-      </w:r>
-      <w:proofErr w:type="spellEnd"/>
+      <w:r>
+        <w:t xml:space="preserve"> pojęć</w:t>
+      </w:r>
     </w:p>
     <w:p>
       <w:pPr>
@@ -486,25 +446,7 @@
           <w:b/>
           <w:lang w:val="pl-PL"/>
         </w:rPr>
-        <w:t>„</w:t>
-      </w:r>
-      <w:proofErr w:type="spellStart"/>
-      <w:r>
-        <w:rPr>
-          <w:rFonts w:asciiTheme="majorHAnsi" w:hAnsiTheme="majorHAnsi" w:cstheme="majorHAnsi"/>
-          <w:b/>
-          <w:lang w:val="pl-PL"/>
-        </w:rPr>
-        <w:t>pseudonimizacja</w:t>
-      </w:r>
-      <w:proofErr w:type="spellEnd"/>
-      <w:r>
-        <w:rPr>
-          <w:rFonts w:asciiTheme="majorHAnsi" w:hAnsiTheme="majorHAnsi" w:cstheme="majorHAnsi"/>
-          <w:b/>
-          <w:lang w:val="pl-PL"/>
-        </w:rPr>
-        <w:t>”</w:t>
+        <w:t>„pseudonimizacja”</w:t>
       </w:r>
       <w:r>
         <w:rPr>
@@ -601,68 +543,300 @@
           <w:numId w:val="5"/>
         </w:numPr>
       </w:pPr>
-      <w:proofErr w:type="spellStart"/>
-      <w:r>
-        <w:t>Prezentacja</w:t>
-      </w:r>
-      <w:proofErr w:type="spellEnd"/>
-      <w:r>
+      <w:r>
+        <w:t>Prezentacja wymagań i rozwiązań</w:t>
+      </w:r>
+    </w:p>
+    <w:p>
+      <w:pPr>
+        <w:ind w:firstLine="360"/>
+        <w:jc w:val="both"/>
+        <w:rPr>
+          <w:rFonts w:asciiTheme="majorHAnsi" w:hAnsiTheme="majorHAnsi" w:cstheme="majorHAnsi"/>
+          <w:shd w:val="clear" w:color="auto" w:fill="FFFFFF"/>
+          <w:lang w:val="pl-PL"/>
+        </w:rPr>
+      </w:pPr>
+      <w:r>
+        <w:rPr>
+          <w:rFonts w:asciiTheme="majorHAnsi" w:hAnsiTheme="majorHAnsi" w:cstheme="majorHAnsi"/>
+          <w:shd w:val="clear" w:color="auto" w:fill="FFFFFF"/>
+          <w:lang w:val="pl-PL"/>
+        </w:rPr>
+        <w:t>W tej części zawarto kolejny wymagania stawiane przed systemem, które wynikają z obowiązywania RODO oraz przyjęte rozwiązania odnoszące się do tych wymagań.</w:t>
+      </w:r>
+    </w:p>
+    <w:p>
+      <w:pPr>
+        <w:jc w:val="both"/>
+        <w:rPr>
+          <w:rFonts w:asciiTheme="majorHAnsi" w:hAnsiTheme="majorHAnsi" w:cstheme="majorHAnsi"/>
+          <w:b/>
+          <w:lang w:val="pl-PL"/>
+        </w:rPr>
+      </w:pPr>
+      <w:r>
+        <w:rPr>
+          <w:rFonts w:asciiTheme="majorHAnsi" w:hAnsiTheme="majorHAnsi" w:cstheme="majorHAnsi"/>
+          <w:b/>
+          <w:lang w:val="pl-PL"/>
+        </w:rPr>
+        <w:t>Wymaganie</w:t>
+      </w:r>
+      <w:r>
+        <w:rPr>
+          <w:rFonts w:asciiTheme="majorHAnsi" w:hAnsiTheme="majorHAnsi" w:cstheme="majorHAnsi"/>
+          <w:b/>
+          <w:lang w:val="pl-PL"/>
+        </w:rPr>
+        <w:t xml:space="preserve"> 1</w:t>
+      </w:r>
+      <w:r>
+        <w:rPr>
+          <w:rFonts w:asciiTheme="majorHAnsi" w:hAnsiTheme="majorHAnsi" w:cstheme="majorHAnsi"/>
+          <w:b/>
+          <w:lang w:val="pl-PL"/>
+        </w:rPr>
+        <w:t xml:space="preserve">: </w:t>
+      </w:r>
+      <w:r>
+        <w:rPr>
+          <w:rFonts w:asciiTheme="majorHAnsi" w:hAnsiTheme="majorHAnsi" w:cstheme="majorHAnsi"/>
+          <w:b/>
+          <w:lang w:val="pl-PL"/>
+        </w:rPr>
+        <w:t>Privacy by design</w:t>
+      </w:r>
+    </w:p>
+    <w:p>
+      <w:pPr>
+        <w:jc w:val="both"/>
+        <w:rPr>
+          <w:rFonts w:asciiTheme="majorHAnsi" w:hAnsiTheme="majorHAnsi" w:cstheme="majorHAnsi"/>
+          <w:lang w:val="pl-PL"/>
+        </w:rPr>
+      </w:pPr>
+      <w:r>
+        <w:rPr>
+          <w:rFonts w:asciiTheme="majorHAnsi" w:hAnsiTheme="majorHAnsi" w:cstheme="majorHAnsi"/>
+          <w:lang w:val="pl-PL"/>
+        </w:rPr>
+        <w:t xml:space="preserve">Zgodnie z </w:t>
+      </w:r>
+      <w:r>
+        <w:rPr>
+          <w:rFonts w:asciiTheme="majorHAnsi" w:hAnsiTheme="majorHAnsi" w:cstheme="majorHAnsi"/>
+          <w:lang w:val="pl-PL"/>
+        </w:rPr>
+        <w:t>Art. 25 ust.1</w:t>
+      </w:r>
+      <w:r>
+        <w:rPr>
+          <w:rFonts w:asciiTheme="majorHAnsi" w:hAnsiTheme="majorHAnsi" w:cstheme="majorHAnsi"/>
+          <w:lang w:val="pl-PL"/>
+        </w:rPr>
+        <w:t>:</w:t>
+      </w:r>
+    </w:p>
+    <w:p>
+      <w:pPr>
+        <w:jc w:val="both"/>
+        <w:rPr>
+          <w:rFonts w:asciiTheme="majorHAnsi" w:hAnsiTheme="majorHAnsi" w:cstheme="majorHAnsi"/>
+          <w:i/>
+          <w:lang w:val="pl-PL"/>
+        </w:rPr>
+      </w:pPr>
+      <w:r>
+        <w:rPr>
+          <w:rFonts w:asciiTheme="majorHAnsi" w:hAnsiTheme="majorHAnsi" w:cstheme="majorHAnsi"/>
+          <w:i/>
+          <w:lang w:val="pl-PL"/>
+        </w:rPr>
+        <w:t>Uwzględniając stan wiedzy technicznej, koszt wdrażania oraz charakter, zakres, kontekst i cele przetwarzania oraz ryzyko naruszenia praw lub wolności osób fizycznych o różnym prawdopodobieństwie wystąpienia i wadze zagrożenia wynikające z przetwarzania, administrator – zarówno przy określaniu sposobów przetwarzania, jak i w czasie samego przetwarzania –</w:t>
+      </w:r>
+      <w:r>
+        <w:rPr>
+          <w:rFonts w:asciiTheme="majorHAnsi" w:hAnsiTheme="majorHAnsi" w:cstheme="majorHAnsi"/>
+          <w:i/>
+          <w:lang w:val="pl-PL"/>
+        </w:rPr>
         <w:t xml:space="preserve"> </w:t>
       </w:r>
-      <w:proofErr w:type="spellStart"/>
-      <w:r>
-        <w:t>wymagań</w:t>
-      </w:r>
-      <w:proofErr w:type="spellEnd"/>
-      <w:r>
+      <w:r>
+        <w:rPr>
+          <w:rFonts w:asciiTheme="majorHAnsi" w:hAnsiTheme="majorHAnsi" w:cstheme="majorHAnsi"/>
+          <w:i/>
+          <w:lang w:val="pl-PL"/>
+        </w:rPr>
+        <w:t>wdraża odpowiednie środki techniczne i organizacyjne, takie jak pseudonimizacja, zaprojektowane w celu skutecznej realizacji zasad ochrony danych, takich jak minimalizacja danych, oraz w celu nadania przetwarzaniu niezbędnych zabezpieczeń, tak by spełnić wymogi niniejszego rozporządzenia oraz chronić prawa osób, których dane dotyczą.</w:t>
+      </w:r>
+    </w:p>
+    <w:p>
+      <w:pPr>
+        <w:jc w:val="both"/>
+        <w:rPr>
+          <w:rFonts w:asciiTheme="majorHAnsi" w:hAnsiTheme="majorHAnsi" w:cstheme="majorHAnsi"/>
+          <w:b/>
+          <w:lang w:val="pl-PL"/>
+        </w:rPr>
+      </w:pPr>
+      <w:r>
+        <w:rPr>
+          <w:rFonts w:asciiTheme="majorHAnsi" w:hAnsiTheme="majorHAnsi" w:cstheme="majorHAnsi"/>
+          <w:b/>
+          <w:lang w:val="pl-PL"/>
+        </w:rPr>
+        <w:t>Wymaganie</w:t>
+      </w:r>
+      <w:r>
+        <w:rPr>
+          <w:rFonts w:asciiTheme="majorHAnsi" w:hAnsiTheme="majorHAnsi" w:cstheme="majorHAnsi"/>
+          <w:b/>
+          <w:lang w:val="pl-PL"/>
+        </w:rPr>
+        <w:t xml:space="preserve"> 2</w:t>
+      </w:r>
+      <w:r>
+        <w:rPr>
+          <w:rFonts w:asciiTheme="majorHAnsi" w:hAnsiTheme="majorHAnsi" w:cstheme="majorHAnsi"/>
+          <w:b/>
+          <w:lang w:val="pl-PL"/>
+        </w:rPr>
+        <w:t xml:space="preserve">: Privacy by </w:t>
+      </w:r>
+      <w:r>
+        <w:rPr>
+          <w:rFonts w:asciiTheme="majorHAnsi" w:hAnsiTheme="majorHAnsi" w:cstheme="majorHAnsi"/>
+          <w:b/>
+          <w:lang w:val="pl-PL"/>
+        </w:rPr>
+        <w:t>default</w:t>
+      </w:r>
+    </w:p>
+    <w:p>
+      <w:pPr>
+        <w:jc w:val="both"/>
+        <w:rPr>
+          <w:rFonts w:asciiTheme="majorHAnsi" w:hAnsiTheme="majorHAnsi" w:cstheme="majorHAnsi"/>
+          <w:shd w:val="clear" w:color="auto" w:fill="FFFFFF"/>
+          <w:lang w:val="pl-PL"/>
+        </w:rPr>
+      </w:pPr>
+      <w:r>
+        <w:rPr>
+          <w:rFonts w:asciiTheme="majorHAnsi" w:hAnsiTheme="majorHAnsi" w:cstheme="majorHAnsi"/>
+          <w:lang w:val="pl-PL"/>
+        </w:rPr>
+        <w:t xml:space="preserve">Zgodnie z </w:t>
+      </w:r>
+      <w:r>
+        <w:rPr>
+          <w:rFonts w:asciiTheme="majorHAnsi" w:hAnsiTheme="majorHAnsi" w:cstheme="majorHAnsi"/>
+          <w:lang w:val="pl-PL"/>
+        </w:rPr>
+        <w:t>Art. 25 ust.</w:t>
+      </w:r>
+      <w:r>
+        <w:rPr>
+          <w:rFonts w:asciiTheme="majorHAnsi" w:hAnsiTheme="majorHAnsi" w:cstheme="majorHAnsi"/>
+          <w:lang w:val="pl-PL"/>
+        </w:rPr>
+        <w:t>2:</w:t>
+      </w:r>
+    </w:p>
+    <w:p>
+      <w:pPr>
+        <w:jc w:val="both"/>
+        <w:rPr>
+          <w:rFonts w:asciiTheme="majorHAnsi" w:hAnsiTheme="majorHAnsi" w:cstheme="majorHAnsi"/>
+          <w:i/>
+          <w:lang w:val="pl-PL"/>
+        </w:rPr>
+      </w:pPr>
+      <w:r>
+        <w:rPr>
+          <w:rFonts w:asciiTheme="majorHAnsi" w:hAnsiTheme="majorHAnsi" w:cstheme="majorHAnsi"/>
+          <w:i/>
+          <w:lang w:val="pl-PL"/>
+        </w:rPr>
+        <w:t>Administrator wdraża odpowiednie środki techniczne i organizacyjne, aby domyślnie przetwarzane były wyłącznie te dane osobowe, które są niezbędne dla osiągnięcia każdego konkretnego celu przetwarzania. Obowiązek ten odnosi się do ilości zbieranych danych osobowych, zakresu ich przetwarzania, okresu ich przechowywania oraz ich dostępności. W szczególności środki te zapewniają, by domyślnie dane osobowe nie były udostępniane bez interwencji danej osoby nieokreślonej liczbie osób fizycznych</w:t>
+      </w:r>
+    </w:p>
+    <w:p>
+      <w:pPr>
+        <w:jc w:val="both"/>
+        <w:rPr>
+          <w:rFonts w:asciiTheme="majorHAnsi" w:hAnsiTheme="majorHAnsi" w:cstheme="majorHAnsi"/>
+          <w:lang w:val="pl-PL"/>
+        </w:rPr>
+      </w:pPr>
+      <w:r>
+        <w:rPr>
+          <w:rFonts w:asciiTheme="majorHAnsi" w:hAnsiTheme="majorHAnsi" w:cstheme="majorHAnsi"/>
+          <w:b/>
+          <w:lang w:val="pl-PL"/>
+        </w:rPr>
+        <w:t>Realizacja</w:t>
+      </w:r>
+      <w:r>
+        <w:rPr>
+          <w:rFonts w:asciiTheme="majorHAnsi" w:hAnsiTheme="majorHAnsi" w:cstheme="majorHAnsi"/>
+          <w:b/>
+          <w:lang w:val="pl-PL"/>
+        </w:rPr>
+        <w:t xml:space="preserve"> 1+2: </w:t>
+      </w:r>
+      <w:r>
+        <w:rPr>
+          <w:rFonts w:asciiTheme="majorHAnsi" w:hAnsiTheme="majorHAnsi" w:cstheme="majorHAnsi"/>
+          <w:lang w:val="pl-PL"/>
+        </w:rPr>
+        <w:t xml:space="preserve">System nie zbiera na temat użytkowników danych nie mających zastosowania przy jego działaniu. Zminimalizowana jest ilość danych wymaganych przy tworzeniu konta użytkownika w serwisie. Podanie dodatkowe informacje dotyczących użytkownika jest możliwe poprzez edycje profilu użytkownika i jest całkowicie dobrowolne. </w:t>
+      </w:r>
+      <w:r>
+        <w:rPr>
+          <w:rFonts w:asciiTheme="majorHAnsi" w:hAnsiTheme="majorHAnsi" w:cstheme="majorHAnsi"/>
+          <w:lang w:val="pl-PL"/>
+        </w:rPr>
+        <w:t xml:space="preserve">Dane użytkownika wykorzystywane są przez system rekomendacji, który przedstawia użytkownikowi spersonalizowane propozycje pubów do odpowiedzenia, jeżeli użytkownik wyrazi na to zgodę. </w:t>
+      </w:r>
+      <w:r>
+        <w:rPr>
+          <w:rFonts w:asciiTheme="majorHAnsi" w:hAnsiTheme="majorHAnsi" w:cstheme="majorHAnsi"/>
+          <w:lang w:val="pl-PL"/>
+        </w:rPr>
+        <w:t>0</w:t>
+      </w:r>
+      <w:r>
+        <w:rPr>
+          <w:rFonts w:asciiTheme="majorHAnsi" w:hAnsiTheme="majorHAnsi" w:cstheme="majorHAnsi"/>
+          <w:lang w:val="pl-PL"/>
+        </w:rPr>
         <w:t xml:space="preserve"> </w:t>
       </w:r>
-      <w:proofErr w:type="spellStart"/>
-      <w:r>
-        <w:t>i</w:t>
-      </w:r>
-      <w:proofErr w:type="spellEnd"/>
-      <w:r>
-        <w:t xml:space="preserve"> </w:t>
-      </w:r>
-      <w:proofErr w:type="spellStart"/>
-      <w:r>
-        <w:t>rozwiązań</w:t>
-      </w:r>
-      <w:proofErr w:type="spellEnd"/>
-    </w:p>
-    <w:p>
-      <w:pPr>
-        <w:ind w:firstLine="360"/>
-        <w:jc w:val="both"/>
-        <w:rPr>
-          <w:rFonts w:asciiTheme="majorHAnsi" w:hAnsiTheme="majorHAnsi" w:cstheme="majorHAnsi"/>
-          <w:shd w:val="clear" w:color="auto" w:fill="FFFFFF"/>
-          <w:lang w:val="pl-PL"/>
-        </w:rPr>
-      </w:pPr>
-      <w:r>
-        <w:rPr>
-          <w:rFonts w:asciiTheme="majorHAnsi" w:hAnsiTheme="majorHAnsi" w:cstheme="majorHAnsi"/>
-          <w:shd w:val="clear" w:color="auto" w:fill="FFFFFF"/>
-          <w:lang w:val="pl-PL"/>
-        </w:rPr>
-        <w:t>W tej części zawarto kolejny wymagania stawiane przed systemem, które wynikają z obowiązywania RODO oraz przyjęte rozwiązania odnoszące się do tych wymagań.</w:t>
-      </w:r>
-    </w:p>
-    <w:p>
-      <w:pPr>
-        <w:jc w:val="both"/>
-        <w:rPr>
-          <w:rFonts w:asciiTheme="majorHAnsi" w:hAnsiTheme="majorHAnsi" w:cstheme="majorHAnsi"/>
-          <w:b/>
-          <w:lang w:val="pl-PL"/>
-        </w:rPr>
-      </w:pPr>
-      <w:r>
-        <w:rPr>
-          <w:rFonts w:asciiTheme="majorHAnsi" w:hAnsiTheme="majorHAnsi" w:cstheme="majorHAnsi"/>
-          <w:b/>
+      <w:r>
+        <w:rPr>
+          <w:rFonts w:asciiTheme="majorHAnsi" w:hAnsiTheme="majorHAnsi" w:cstheme="majorHAnsi"/>
+          <w:lang w:val="pl-PL"/>
+        </w:rPr>
+        <w:t>W bazie danych zawierającej dane osobowe użytkowników zastosowany jest mechanizm pseudonimizacji.</w:t>
+      </w:r>
+    </w:p>
+    <w:p>
+      <w:pPr>
+        <w:jc w:val="both"/>
+        <w:rPr>
+          <w:rFonts w:asciiTheme="majorHAnsi" w:hAnsiTheme="majorHAnsi" w:cstheme="majorHAnsi"/>
+          <w:b/>
+          <w:lang w:val="pl-PL"/>
+        </w:rPr>
+      </w:pPr>
+      <w:r>
+        <w:rPr>
+          <w:rFonts w:asciiTheme="majorHAnsi" w:hAnsiTheme="majorHAnsi" w:cstheme="majorHAnsi"/>
+          <w:b/>
+          <w:shd w:val="clear" w:color="auto" w:fill="FFFFFF"/>
           <w:lang w:val="pl-PL"/>
         </w:rPr>
         <w:t>Wymaganie</w:t>
@@ -671,343 +845,6 @@
         <w:rPr>
           <w:rFonts w:asciiTheme="majorHAnsi" w:hAnsiTheme="majorHAnsi" w:cstheme="majorHAnsi"/>
           <w:b/>
-          <w:lang w:val="pl-PL"/>
-        </w:rPr>
-        <w:t xml:space="preserve"> 1</w:t>
-      </w:r>
-      <w:r>
-        <w:rPr>
-          <w:rFonts w:asciiTheme="majorHAnsi" w:hAnsiTheme="majorHAnsi" w:cstheme="majorHAnsi"/>
-          <w:b/>
-          <w:lang w:val="pl-PL"/>
-        </w:rPr>
-        <w:t xml:space="preserve">: </w:t>
-      </w:r>
-      <w:proofErr w:type="spellStart"/>
-      <w:r>
-        <w:rPr>
-          <w:rFonts w:asciiTheme="majorHAnsi" w:hAnsiTheme="majorHAnsi" w:cstheme="majorHAnsi"/>
-          <w:b/>
-          <w:lang w:val="pl-PL"/>
-        </w:rPr>
-        <w:t>Privacy</w:t>
-      </w:r>
-      <w:proofErr w:type="spellEnd"/>
-      <w:r>
-        <w:rPr>
-          <w:rFonts w:asciiTheme="majorHAnsi" w:hAnsiTheme="majorHAnsi" w:cstheme="majorHAnsi"/>
-          <w:b/>
-          <w:lang w:val="pl-PL"/>
-        </w:rPr>
-        <w:t xml:space="preserve"> by design</w:t>
-      </w:r>
-    </w:p>
-    <w:p>
-      <w:pPr>
-        <w:jc w:val="both"/>
-        <w:rPr>
-          <w:rFonts w:asciiTheme="majorHAnsi" w:hAnsiTheme="majorHAnsi" w:cstheme="majorHAnsi"/>
-          <w:lang w:val="pl-PL"/>
-        </w:rPr>
-      </w:pPr>
-      <w:r>
-        <w:rPr>
-          <w:rFonts w:asciiTheme="majorHAnsi" w:hAnsiTheme="majorHAnsi" w:cstheme="majorHAnsi"/>
-          <w:lang w:val="pl-PL"/>
-        </w:rPr>
-        <w:t xml:space="preserve">Zgodnie z </w:t>
-      </w:r>
-      <w:r>
-        <w:rPr>
-          <w:rFonts w:asciiTheme="majorHAnsi" w:hAnsiTheme="majorHAnsi" w:cstheme="majorHAnsi"/>
-          <w:lang w:val="pl-PL"/>
-        </w:rPr>
-        <w:t>Art. 25 ust.1</w:t>
-      </w:r>
-      <w:r>
-        <w:rPr>
-          <w:rFonts w:asciiTheme="majorHAnsi" w:hAnsiTheme="majorHAnsi" w:cstheme="majorHAnsi"/>
-          <w:lang w:val="pl-PL"/>
-        </w:rPr>
-        <w:t>:</w:t>
-      </w:r>
-    </w:p>
-    <w:p>
-      <w:pPr>
-        <w:jc w:val="both"/>
-        <w:rPr>
-          <w:rFonts w:asciiTheme="majorHAnsi" w:hAnsiTheme="majorHAnsi" w:cstheme="majorHAnsi"/>
-          <w:i/>
-          <w:lang w:val="pl-PL"/>
-        </w:rPr>
-      </w:pPr>
-      <w:r>
-        <w:rPr>
-          <w:rFonts w:asciiTheme="majorHAnsi" w:hAnsiTheme="majorHAnsi" w:cstheme="majorHAnsi"/>
-          <w:i/>
-          <w:lang w:val="pl-PL"/>
-        </w:rPr>
-        <w:t>Uwzględniając stan wiedzy technicznej, koszt wdrażania oraz charakter, zakres, kontekst i cele przetwarzania oraz ryzyko naruszenia praw lub wolności osób fizycznych o różnym prawdopodobieństwie wystąpienia i wadze zagrożenia wynikające z przetwarzania, administrator – zarówno przy określaniu sposobów przetwarzania, jak i w czasie samego przetwarzania –</w:t>
-      </w:r>
-      <w:r>
-        <w:rPr>
-          <w:rFonts w:asciiTheme="majorHAnsi" w:hAnsiTheme="majorHAnsi" w:cstheme="majorHAnsi"/>
-          <w:i/>
-          <w:lang w:val="pl-PL"/>
-        </w:rPr>
-        <w:t xml:space="preserve"> </w:t>
-      </w:r>
-      <w:r>
-        <w:rPr>
-          <w:rFonts w:asciiTheme="majorHAnsi" w:hAnsiTheme="majorHAnsi" w:cstheme="majorHAnsi"/>
-          <w:i/>
-          <w:lang w:val="pl-PL"/>
-        </w:rPr>
-        <w:t xml:space="preserve">wdraża odpowiednie środki techniczne i organizacyjne, takie jak </w:t>
-      </w:r>
-      <w:proofErr w:type="spellStart"/>
-      <w:r>
-        <w:rPr>
-          <w:rFonts w:asciiTheme="majorHAnsi" w:hAnsiTheme="majorHAnsi" w:cstheme="majorHAnsi"/>
-          <w:i/>
-          <w:lang w:val="pl-PL"/>
-        </w:rPr>
-        <w:t>pseudonimizacja</w:t>
-      </w:r>
-      <w:proofErr w:type="spellEnd"/>
-      <w:r>
-        <w:rPr>
-          <w:rFonts w:asciiTheme="majorHAnsi" w:hAnsiTheme="majorHAnsi" w:cstheme="majorHAnsi"/>
-          <w:i/>
-          <w:lang w:val="pl-PL"/>
-        </w:rPr>
-        <w:t>, zaprojektowane w celu skutecznej realizacji zasad ochrony danych, takich jak minimalizacja danych, oraz w celu nadania przetwarzaniu niezbędnych zabezpieczeń, tak by spełnić wymogi niniejszego rozporządzenia oraz chronić prawa osób, których dane dotyczą.</w:t>
-      </w:r>
-    </w:p>
-    <w:p>
-      <w:pPr>
-        <w:jc w:val="both"/>
-        <w:rPr>
-          <w:rFonts w:asciiTheme="majorHAnsi" w:hAnsiTheme="majorHAnsi" w:cstheme="majorHAnsi"/>
-          <w:b/>
-          <w:lang w:val="pl-PL"/>
-        </w:rPr>
-      </w:pPr>
-      <w:r>
-        <w:rPr>
-          <w:rFonts w:asciiTheme="majorHAnsi" w:hAnsiTheme="majorHAnsi" w:cstheme="majorHAnsi"/>
-          <w:b/>
-          <w:lang w:val="pl-PL"/>
-        </w:rPr>
-        <w:t>Wymaganie</w:t>
-      </w:r>
-      <w:r>
-        <w:rPr>
-          <w:rFonts w:asciiTheme="majorHAnsi" w:hAnsiTheme="majorHAnsi" w:cstheme="majorHAnsi"/>
-          <w:b/>
-          <w:lang w:val="pl-PL"/>
-        </w:rPr>
-        <w:t xml:space="preserve"> 2</w:t>
-      </w:r>
-      <w:r>
-        <w:rPr>
-          <w:rFonts w:asciiTheme="majorHAnsi" w:hAnsiTheme="majorHAnsi" w:cstheme="majorHAnsi"/>
-          <w:b/>
-          <w:lang w:val="pl-PL"/>
-        </w:rPr>
-        <w:t xml:space="preserve">: </w:t>
-      </w:r>
-      <w:proofErr w:type="spellStart"/>
-      <w:r>
-        <w:rPr>
-          <w:rFonts w:asciiTheme="majorHAnsi" w:hAnsiTheme="majorHAnsi" w:cstheme="majorHAnsi"/>
-          <w:b/>
-          <w:lang w:val="pl-PL"/>
-        </w:rPr>
-        <w:t>Privacy</w:t>
-      </w:r>
-      <w:proofErr w:type="spellEnd"/>
-      <w:r>
-        <w:rPr>
-          <w:rFonts w:asciiTheme="majorHAnsi" w:hAnsiTheme="majorHAnsi" w:cstheme="majorHAnsi"/>
-          <w:b/>
-          <w:lang w:val="pl-PL"/>
-        </w:rPr>
-        <w:t xml:space="preserve"> by </w:t>
-      </w:r>
-      <w:proofErr w:type="spellStart"/>
-      <w:r>
-        <w:rPr>
-          <w:rFonts w:asciiTheme="majorHAnsi" w:hAnsiTheme="majorHAnsi" w:cstheme="majorHAnsi"/>
-          <w:b/>
-          <w:lang w:val="pl-PL"/>
-        </w:rPr>
-        <w:t>default</w:t>
-      </w:r>
-      <w:proofErr w:type="spellEnd"/>
-    </w:p>
-    <w:p>
-      <w:pPr>
-        <w:jc w:val="both"/>
-        <w:rPr>
-          <w:rFonts w:asciiTheme="majorHAnsi" w:hAnsiTheme="majorHAnsi" w:cstheme="majorHAnsi"/>
-          <w:shd w:val="clear" w:color="auto" w:fill="FFFFFF"/>
-          <w:lang w:val="pl-PL"/>
-        </w:rPr>
-      </w:pPr>
-      <w:r>
-        <w:rPr>
-          <w:rFonts w:asciiTheme="majorHAnsi" w:hAnsiTheme="majorHAnsi" w:cstheme="majorHAnsi"/>
-          <w:lang w:val="pl-PL"/>
-        </w:rPr>
-        <w:t xml:space="preserve">Zgodnie z </w:t>
-      </w:r>
-      <w:r>
-        <w:rPr>
-          <w:rFonts w:asciiTheme="majorHAnsi" w:hAnsiTheme="majorHAnsi" w:cstheme="majorHAnsi"/>
-          <w:lang w:val="pl-PL"/>
-        </w:rPr>
-        <w:t>Art. 25 ust.</w:t>
-      </w:r>
-      <w:r>
-        <w:rPr>
-          <w:rFonts w:asciiTheme="majorHAnsi" w:hAnsiTheme="majorHAnsi" w:cstheme="majorHAnsi"/>
-          <w:lang w:val="pl-PL"/>
-        </w:rPr>
-        <w:t>2</w:t>
-      </w:r>
-      <w:r>
-        <w:rPr>
-          <w:rFonts w:asciiTheme="majorHAnsi" w:hAnsiTheme="majorHAnsi" w:cstheme="majorHAnsi"/>
-          <w:lang w:val="pl-PL"/>
-        </w:rPr>
-        <w:t>:</w:t>
-      </w:r>
-    </w:p>
-    <w:p>
-      <w:pPr>
-        <w:jc w:val="both"/>
-        <w:rPr>
-          <w:rFonts w:asciiTheme="majorHAnsi" w:hAnsiTheme="majorHAnsi" w:cstheme="majorHAnsi"/>
-          <w:i/>
-          <w:lang w:val="pl-PL"/>
-        </w:rPr>
-      </w:pPr>
-      <w:r>
-        <w:rPr>
-          <w:rFonts w:asciiTheme="majorHAnsi" w:hAnsiTheme="majorHAnsi" w:cstheme="majorHAnsi"/>
-          <w:i/>
-          <w:lang w:val="pl-PL"/>
-        </w:rPr>
-        <w:t>Administrator wdraża odpowiednie środki techniczne i organizacyjne, aby domyślnie przetwarzane były wyłącznie te dane osobowe, które są niezbędne dla osiągnięcia każdego konkretnego celu przetwarzania. Obowiązek ten odnosi się do ilości zbieranych danych osobowych, zakresu ich przetwarzania, okresu ich przechowywania oraz ich dostępności. W szczególności środki te zapewniają, by domyślnie dane osobowe nie były udostępniane bez interwencji danej osoby nieokreślonej liczbie osób fizycznych</w:t>
-      </w:r>
-    </w:p>
-    <w:p>
-      <w:pPr>
-        <w:jc w:val="both"/>
-        <w:rPr>
-          <w:rFonts w:asciiTheme="majorHAnsi" w:hAnsiTheme="majorHAnsi" w:cstheme="majorHAnsi"/>
-          <w:lang w:val="pl-PL"/>
-        </w:rPr>
-      </w:pPr>
-      <w:r>
-        <w:rPr>
-          <w:rFonts w:asciiTheme="majorHAnsi" w:hAnsiTheme="majorHAnsi" w:cstheme="majorHAnsi"/>
-          <w:b/>
-          <w:lang w:val="pl-PL"/>
-        </w:rPr>
-        <w:t>Realizacja</w:t>
-      </w:r>
-      <w:r>
-        <w:rPr>
-          <w:rFonts w:asciiTheme="majorHAnsi" w:hAnsiTheme="majorHAnsi" w:cstheme="majorHAnsi"/>
-          <w:b/>
-          <w:lang w:val="pl-PL"/>
-        </w:rPr>
-        <w:t xml:space="preserve"> 1+2</w:t>
-      </w:r>
-      <w:r>
-        <w:rPr>
-          <w:rFonts w:asciiTheme="majorHAnsi" w:hAnsiTheme="majorHAnsi" w:cstheme="majorHAnsi"/>
-          <w:b/>
-          <w:lang w:val="pl-PL"/>
-        </w:rPr>
-        <w:t xml:space="preserve">: </w:t>
-      </w:r>
-      <w:r>
-        <w:rPr>
-          <w:rFonts w:asciiTheme="majorHAnsi" w:hAnsiTheme="majorHAnsi" w:cstheme="majorHAnsi"/>
-          <w:lang w:val="pl-PL"/>
-        </w:rPr>
-        <w:t xml:space="preserve">System nie zbiera na temat użytkowników danych nie mających zastosowania przy jego działaniu. Zminimalizowana jest ilość danych wymaganych przy tworzeniu konta użytkownika w serwisie. Podanie dodatkowe informacje dotyczących użytkownika jest możliwe poprzez edycje profilu użytkownika i jest całkowicie dobrowolne. </w:t>
-      </w:r>
-      <w:r>
-        <w:rPr>
-          <w:rFonts w:asciiTheme="majorHAnsi" w:hAnsiTheme="majorHAnsi" w:cstheme="majorHAnsi"/>
-          <w:lang w:val="pl-PL"/>
-        </w:rPr>
-        <w:t xml:space="preserve">Dane użytkownika wykorzystywane są przez system rekomendacji, który przedstawia użytkownikowi spersonalizowane propozycje pubów do odpowiedzenia, jeżeli użytkownik wyrazi na to zgodę. </w:t>
-      </w:r>
-      <w:r>
-        <w:rPr>
-          <w:rFonts w:asciiTheme="majorHAnsi" w:hAnsiTheme="majorHAnsi" w:cstheme="majorHAnsi"/>
-          <w:lang w:val="pl-PL"/>
-        </w:rPr>
-        <w:t>0</w:t>
-      </w:r>
-      <w:r>
-        <w:rPr>
-          <w:rFonts w:asciiTheme="majorHAnsi" w:hAnsiTheme="majorHAnsi" w:cstheme="majorHAnsi"/>
-          <w:lang w:val="pl-PL"/>
-        </w:rPr>
-        <w:t xml:space="preserve"> </w:t>
-      </w:r>
-      <w:r>
-        <w:rPr>
-          <w:rFonts w:asciiTheme="majorHAnsi" w:hAnsiTheme="majorHAnsi" w:cstheme="majorHAnsi"/>
-          <w:lang w:val="pl-PL"/>
-        </w:rPr>
-        <w:t xml:space="preserve">W bazie danych zawierającej dane osobowe użytkowników zastosowany jest mechanizm </w:t>
-      </w:r>
-      <w:proofErr w:type="spellStart"/>
-      <w:r>
-        <w:rPr>
-          <w:rFonts w:asciiTheme="majorHAnsi" w:hAnsiTheme="majorHAnsi" w:cstheme="majorHAnsi"/>
-          <w:lang w:val="pl-PL"/>
-        </w:rPr>
-        <w:t>pseudonimizacji</w:t>
-      </w:r>
-      <w:proofErr w:type="spellEnd"/>
-      <w:r>
-        <w:rPr>
-          <w:rFonts w:asciiTheme="majorHAnsi" w:hAnsiTheme="majorHAnsi" w:cstheme="majorHAnsi"/>
-          <w:lang w:val="pl-PL"/>
-        </w:rPr>
-        <w:t>.</w:t>
-      </w:r>
-    </w:p>
-    <w:p>
-      <w:pPr>
-        <w:jc w:val="both"/>
-        <w:rPr>
-          <w:rFonts w:asciiTheme="majorHAnsi" w:hAnsiTheme="majorHAnsi" w:cstheme="majorHAnsi"/>
-          <w:b/>
-          <w:lang w:val="pl-PL"/>
-        </w:rPr>
-      </w:pPr>
-      <w:r>
-        <w:rPr>
-          <w:rFonts w:asciiTheme="majorHAnsi" w:hAnsiTheme="majorHAnsi" w:cstheme="majorHAnsi"/>
-          <w:b/>
-          <w:shd w:val="clear" w:color="auto" w:fill="FFFFFF"/>
-          <w:lang w:val="pl-PL"/>
-        </w:rPr>
-        <w:t>Wymaganie</w:t>
-      </w:r>
-      <w:r>
-        <w:rPr>
-          <w:rFonts w:asciiTheme="majorHAnsi" w:hAnsiTheme="majorHAnsi" w:cstheme="majorHAnsi"/>
-          <w:b/>
           <w:shd w:val="clear" w:color="auto" w:fill="FFFFFF"/>
           <w:lang w:val="pl-PL"/>
         </w:rPr>
@@ -1029,16 +866,7 @@
           <w:shd w:val="clear" w:color="auto" w:fill="FFFFFF"/>
           <w:lang w:val="pl-PL"/>
         </w:rPr>
-        <w:t>podstawy</w:t>
-      </w:r>
-      <w:r>
-        <w:rPr>
-          <w:rFonts w:asciiTheme="majorHAnsi" w:hAnsiTheme="majorHAnsi" w:cstheme="majorHAnsi"/>
-          <w:b/>
-          <w:shd w:val="clear" w:color="auto" w:fill="FFFFFF"/>
-          <w:lang w:val="pl-PL"/>
-        </w:rPr>
-        <w:t xml:space="preserve"> </w:t>
+        <w:t xml:space="preserve">podstawy </w:t>
       </w:r>
       <w:r>
         <w:rPr>
@@ -1972,11 +1800,55 @@
           <w:shd w:val="clear" w:color="auto" w:fill="FFFFFF"/>
           <w:lang w:val="pl-PL"/>
         </w:rPr>
-        <w:t>.</w:t>
-      </w:r>
-      <w:r>
-        <w:rPr>
-          <w:rFonts w:asciiTheme="majorHAnsi" w:hAnsiTheme="majorHAnsi" w:cstheme="majorHAnsi"/>
+        <w:t xml:space="preserve">. </w:t>
+      </w:r>
+      <w:r>
+        <w:rPr>
+          <w:rFonts w:asciiTheme="majorHAnsi" w:hAnsiTheme="majorHAnsi" w:cstheme="majorHAnsi"/>
+          <w:shd w:val="clear" w:color="auto" w:fill="FFFFFF"/>
+          <w:lang w:val="pl-PL"/>
+        </w:rPr>
+        <w:t xml:space="preserve">Dane </w:t>
+      </w:r>
+      <w:r>
+        <w:rPr>
+          <w:rFonts w:asciiTheme="majorHAnsi" w:hAnsiTheme="majorHAnsi" w:cstheme="majorHAnsi"/>
+          <w:shd w:val="clear" w:color="auto" w:fill="FFFFFF"/>
+          <w:lang w:val="pl-PL"/>
+        </w:rPr>
+        <w:t xml:space="preserve">należy </w:t>
+      </w:r>
+      <w:r>
+        <w:rPr>
+          <w:rFonts w:asciiTheme="majorHAnsi" w:hAnsiTheme="majorHAnsi" w:cstheme="majorHAnsi"/>
+          <w:shd w:val="clear" w:color="auto" w:fill="FFFFFF"/>
+          <w:lang w:val="pl-PL"/>
+        </w:rPr>
+        <w:t>przekazać  w ustrukturyzowanym, powszechnie używanym formacie nadającym się do odczytu maszynowego (np. XML czy CSV).</w:t>
+      </w:r>
+    </w:p>
+    <w:p>
+      <w:pPr>
+        <w:jc w:val="both"/>
+        <w:rPr>
+          <w:rFonts w:asciiTheme="majorHAnsi" w:hAnsiTheme="majorHAnsi" w:cstheme="majorHAnsi"/>
+          <w:shd w:val="clear" w:color="auto" w:fill="FFFFFF"/>
+          <w:lang w:val="pl-PL"/>
+        </w:rPr>
+      </w:pPr>
+      <w:r>
+        <w:rPr>
+          <w:rFonts w:asciiTheme="majorHAnsi" w:hAnsiTheme="majorHAnsi" w:cstheme="majorHAnsi"/>
+          <w:b/>
+          <w:shd w:val="clear" w:color="auto" w:fill="FFFFFF"/>
+          <w:lang w:val="pl-PL"/>
+        </w:rPr>
+        <w:t>Rozwiązanie 5:</w:t>
+      </w:r>
+      <w:r>
+        <w:rPr>
+          <w:rFonts w:asciiTheme="majorHAnsi" w:hAnsiTheme="majorHAnsi" w:cstheme="majorHAnsi"/>
+          <w:b/>
           <w:shd w:val="clear" w:color="auto" w:fill="FFFFFF"/>
           <w:lang w:val="pl-PL"/>
         </w:rPr>
@@ -1988,58 +1860,6 @@
           <w:shd w:val="clear" w:color="auto" w:fill="FFFFFF"/>
           <w:lang w:val="pl-PL"/>
         </w:rPr>
-        <w:t xml:space="preserve">Dane </w:t>
-      </w:r>
-      <w:r>
-        <w:rPr>
-          <w:rFonts w:asciiTheme="majorHAnsi" w:hAnsiTheme="majorHAnsi" w:cstheme="majorHAnsi"/>
-          <w:shd w:val="clear" w:color="auto" w:fill="FFFFFF"/>
-          <w:lang w:val="pl-PL"/>
-        </w:rPr>
-        <w:t xml:space="preserve">należy </w:t>
-      </w:r>
-      <w:r>
-        <w:rPr>
-          <w:rFonts w:asciiTheme="majorHAnsi" w:hAnsiTheme="majorHAnsi" w:cstheme="majorHAnsi"/>
-          <w:shd w:val="clear" w:color="auto" w:fill="FFFFFF"/>
-          <w:lang w:val="pl-PL"/>
-        </w:rPr>
-        <w:t>przekazać  w ustrukturyzowanym, powszechnie używanym formacie nadającym się do odczytu maszynowego (np. XML czy CSV).</w:t>
-      </w:r>
-    </w:p>
-    <w:p>
-      <w:pPr>
-        <w:jc w:val="both"/>
-        <w:rPr>
-          <w:rFonts w:asciiTheme="majorHAnsi" w:hAnsiTheme="majorHAnsi" w:cstheme="majorHAnsi"/>
-          <w:shd w:val="clear" w:color="auto" w:fill="FFFFFF"/>
-          <w:lang w:val="pl-PL"/>
-        </w:rPr>
-      </w:pPr>
-      <w:r>
-        <w:rPr>
-          <w:rFonts w:asciiTheme="majorHAnsi" w:hAnsiTheme="majorHAnsi" w:cstheme="majorHAnsi"/>
-          <w:b/>
-          <w:shd w:val="clear" w:color="auto" w:fill="FFFFFF"/>
-          <w:lang w:val="pl-PL"/>
-        </w:rPr>
-        <w:t>Rozwiązanie 5:</w:t>
-      </w:r>
-      <w:r>
-        <w:rPr>
-          <w:rFonts w:asciiTheme="majorHAnsi" w:hAnsiTheme="majorHAnsi" w:cstheme="majorHAnsi"/>
-          <w:b/>
-          <w:shd w:val="clear" w:color="auto" w:fill="FFFFFF"/>
-          <w:lang w:val="pl-PL"/>
-        </w:rPr>
-        <w:t xml:space="preserve"> </w:t>
-      </w:r>
-      <w:r>
-        <w:rPr>
-          <w:rFonts w:asciiTheme="majorHAnsi" w:hAnsiTheme="majorHAnsi" w:cstheme="majorHAnsi"/>
-          <w:shd w:val="clear" w:color="auto" w:fill="FFFFFF"/>
-          <w:lang w:val="pl-PL"/>
-        </w:rPr>
         <w:t xml:space="preserve">W aplikacji webowej podane są dane kontaktowe do administracji serwisu. Prośbę o przeniesienie danych do innego administratora </w:t>
       </w:r>
       <w:r>
@@ -2048,43 +1868,7 @@
           <w:shd w:val="clear" w:color="auto" w:fill="FFFFFF"/>
           <w:lang w:val="pl-PL"/>
         </w:rPr>
-        <w:t xml:space="preserve">należy wysłać na adres mailowy wskazany w danych kontaktowych. W treści wiadomości należy umieści </w:t>
-      </w:r>
-      <w:proofErr w:type="spellStart"/>
-      <w:r>
-        <w:rPr>
-          <w:rFonts w:asciiTheme="majorHAnsi" w:hAnsiTheme="majorHAnsi" w:cstheme="majorHAnsi"/>
-          <w:shd w:val="clear" w:color="auto" w:fill="FFFFFF"/>
-          <w:lang w:val="pl-PL"/>
-        </w:rPr>
-        <w:t>token</w:t>
-      </w:r>
-      <w:proofErr w:type="spellEnd"/>
-      <w:r>
-        <w:rPr>
-          <w:rFonts w:asciiTheme="majorHAnsi" w:hAnsiTheme="majorHAnsi" w:cstheme="majorHAnsi"/>
-          <w:shd w:val="clear" w:color="auto" w:fill="FFFFFF"/>
-          <w:lang w:val="pl-PL"/>
-        </w:rPr>
-        <w:t xml:space="preserve"> (kod), który uwierzytelni użytkownika. </w:t>
-      </w:r>
-      <w:proofErr w:type="spellStart"/>
-      <w:r>
-        <w:rPr>
-          <w:rFonts w:asciiTheme="majorHAnsi" w:hAnsiTheme="majorHAnsi" w:cstheme="majorHAnsi"/>
-          <w:shd w:val="clear" w:color="auto" w:fill="FFFFFF"/>
-          <w:lang w:val="pl-PL"/>
-        </w:rPr>
-        <w:t>Token</w:t>
-      </w:r>
-      <w:proofErr w:type="spellEnd"/>
-      <w:r>
-        <w:rPr>
-          <w:rFonts w:asciiTheme="majorHAnsi" w:hAnsiTheme="majorHAnsi" w:cstheme="majorHAnsi"/>
-          <w:shd w:val="clear" w:color="auto" w:fill="FFFFFF"/>
-          <w:lang w:val="pl-PL"/>
-        </w:rPr>
-        <w:t xml:space="preserve"> ten można wygenerować w profilu użytkownika po zalogowaniu. Mechanizm ten służy zwiększeniu bezpieczeństwa.</w:t>
+        <w:t>należy wysłać na adres mailowy wskazany w danych kontaktowych. W treści wiadomości należy umieści token (kod), który uwierzytelni użytkownika. Token ten można wygenerować w profilu użytkownika po zalogowaniu. Mechanizm ten służy zwiększeniu bezpieczeństwa.</w:t>
       </w:r>
     </w:p>
     <w:p>
@@ -2577,59 +2361,7 @@
           <w:shd w:val="clear" w:color="auto" w:fill="FFFFFF"/>
           <w:lang w:val="pl-PL"/>
         </w:rPr>
-        <w:t xml:space="preserve">W aplikacji webowej podane są dane kontaktowe do administracji serwisu. Prośbę o </w:t>
-      </w:r>
-      <w:r>
-        <w:rPr>
-          <w:rFonts w:asciiTheme="majorHAnsi" w:hAnsiTheme="majorHAnsi" w:cstheme="majorHAnsi"/>
-          <w:shd w:val="clear" w:color="auto" w:fill="FFFFFF"/>
-          <w:lang w:val="pl-PL"/>
-        </w:rPr>
-        <w:t>usunięcie danych</w:t>
-      </w:r>
-      <w:r>
-        <w:rPr>
-          <w:rFonts w:asciiTheme="majorHAnsi" w:hAnsiTheme="majorHAnsi" w:cstheme="majorHAnsi"/>
-          <w:shd w:val="clear" w:color="auto" w:fill="FFFFFF"/>
-          <w:lang w:val="pl-PL"/>
-        </w:rPr>
-        <w:t xml:space="preserve"> należy wysłać na adres mailowy wskazany w danych kontaktowych. W treści wiadomości należy umieści </w:t>
-      </w:r>
-      <w:proofErr w:type="spellStart"/>
-      <w:r>
-        <w:rPr>
-          <w:rFonts w:asciiTheme="majorHAnsi" w:hAnsiTheme="majorHAnsi" w:cstheme="majorHAnsi"/>
-          <w:shd w:val="clear" w:color="auto" w:fill="FFFFFF"/>
-          <w:lang w:val="pl-PL"/>
-        </w:rPr>
-        <w:t>token</w:t>
-      </w:r>
-      <w:proofErr w:type="spellEnd"/>
-      <w:r>
-        <w:rPr>
-          <w:rFonts w:asciiTheme="majorHAnsi" w:hAnsiTheme="majorHAnsi" w:cstheme="majorHAnsi"/>
-          <w:shd w:val="clear" w:color="auto" w:fill="FFFFFF"/>
-          <w:lang w:val="pl-PL"/>
-        </w:rPr>
-        <w:t xml:space="preserve"> (kod), który uwierzytelni użytkownika. </w:t>
-      </w:r>
-      <w:proofErr w:type="spellStart"/>
-      <w:r>
-        <w:rPr>
-          <w:rFonts w:asciiTheme="majorHAnsi" w:hAnsiTheme="majorHAnsi" w:cstheme="majorHAnsi"/>
-          <w:shd w:val="clear" w:color="auto" w:fill="FFFFFF"/>
-          <w:lang w:val="pl-PL"/>
-        </w:rPr>
-        <w:t>Token</w:t>
-      </w:r>
-      <w:proofErr w:type="spellEnd"/>
-      <w:r>
-        <w:rPr>
-          <w:rFonts w:asciiTheme="majorHAnsi" w:hAnsiTheme="majorHAnsi" w:cstheme="majorHAnsi"/>
-          <w:shd w:val="clear" w:color="auto" w:fill="FFFFFF"/>
-          <w:lang w:val="pl-PL"/>
-        </w:rPr>
-        <w:t xml:space="preserve"> ten można wygenerować w profilu użytkownika po zalogowaniu. Mechanizm ten służy zwiększeniu bezpieczeństwa.</w:t>
+        <w:t>W aplikacji webowej podane są dane kontaktowe do administracji serwisu. Prośbę o usunięcie danych należy wysłać na adres mailowy wskazany w danych kontaktowych. W treści wiadomości należy umieści token (kod), który uwierzytelni użytkownika. Token ten można wygenerować w profilu użytkownika po zalogowaniu. Mechanizm ten służy zwiększeniu bezpieczeństwa.</w:t>
       </w:r>
     </w:p>
     <w:p>
@@ -2693,65 +2425,10 @@
         <w:jc w:val="both"/>
         <w:rPr>
           <w:rFonts w:asciiTheme="majorHAnsi" w:hAnsiTheme="majorHAnsi" w:cstheme="majorHAnsi"/>
-          <w:b/>
-          <w:shd w:val="clear" w:color="auto" w:fill="FFFFFF"/>
-          <w:lang w:val="pl-PL"/>
-        </w:rPr>
-      </w:pPr>
-      <w:r>
-        <w:rPr>
-          <w:rFonts w:asciiTheme="majorHAnsi" w:hAnsiTheme="majorHAnsi" w:cstheme="majorHAnsi"/>
-          <w:b/>
-          <w:shd w:val="clear" w:color="auto" w:fill="FFFFFF"/>
-          <w:lang w:val="pl-PL"/>
-        </w:rPr>
-        <w:t xml:space="preserve">Wymaganie </w:t>
-      </w:r>
-      <w:r>
-        <w:rPr>
-          <w:rFonts w:asciiTheme="majorHAnsi" w:hAnsiTheme="majorHAnsi" w:cstheme="majorHAnsi"/>
-          <w:b/>
-          <w:shd w:val="clear" w:color="auto" w:fill="FFFFFF"/>
-          <w:lang w:val="pl-PL"/>
-        </w:rPr>
-        <w:t>8</w:t>
-      </w:r>
-      <w:r>
-        <w:rPr>
-          <w:rFonts w:asciiTheme="majorHAnsi" w:hAnsiTheme="majorHAnsi" w:cstheme="majorHAnsi"/>
-          <w:b/>
-          <w:shd w:val="clear" w:color="auto" w:fill="FFFFFF"/>
-          <w:lang w:val="pl-PL"/>
-        </w:rPr>
-        <w:t>:</w:t>
-      </w:r>
-      <w:r>
-        <w:rPr>
-          <w:rFonts w:asciiTheme="majorHAnsi" w:hAnsiTheme="majorHAnsi" w:cstheme="majorHAnsi"/>
-          <w:b/>
-          <w:shd w:val="clear" w:color="auto" w:fill="FFFFFF"/>
-          <w:lang w:val="pl-PL"/>
-        </w:rPr>
-        <w:t xml:space="preserve"> </w:t>
-      </w:r>
-      <w:r>
-        <w:rPr>
-          <w:rFonts w:asciiTheme="majorHAnsi" w:hAnsiTheme="majorHAnsi" w:cstheme="majorHAnsi"/>
-          <w:b/>
-          <w:shd w:val="clear" w:color="auto" w:fill="FFFFFF"/>
-          <w:lang w:val="pl-PL"/>
-        </w:rPr>
-        <w:t>Praw</w:t>
-      </w:r>
-      <w:r>
-        <w:rPr>
-          <w:rFonts w:asciiTheme="majorHAnsi" w:hAnsiTheme="majorHAnsi" w:cstheme="majorHAnsi"/>
-          <w:b/>
-          <w:shd w:val="clear" w:color="auto" w:fill="FFFFFF"/>
-          <w:lang w:val="pl-PL"/>
-        </w:rPr>
-        <w:t>o użytkownika do otrzymania kopii danych</w:t>
-      </w:r>
+          <w:shd w:val="clear" w:color="auto" w:fill="FFFFFF"/>
+          <w:lang w:val="pl-PL"/>
+        </w:rPr>
+      </w:pPr>
       <w:bookmarkStart w:id="0" w:name="_GoBack"/>
       <w:bookmarkEnd w:id="0"/>
     </w:p>
@@ -2772,6 +2449,88 @@
           <w:shd w:val="clear" w:color="auto" w:fill="FFFFFF"/>
           <w:lang w:val="pl-PL"/>
         </w:rPr>
+        <w:t xml:space="preserve">Wymaganie </w:t>
+      </w:r>
+      <w:r>
+        <w:rPr>
+          <w:rFonts w:asciiTheme="majorHAnsi" w:hAnsiTheme="majorHAnsi" w:cstheme="majorHAnsi"/>
+          <w:b/>
+          <w:shd w:val="clear" w:color="auto" w:fill="FFFFFF"/>
+          <w:lang w:val="pl-PL"/>
+        </w:rPr>
+        <w:t>8</w:t>
+      </w:r>
+      <w:r>
+        <w:rPr>
+          <w:rFonts w:asciiTheme="majorHAnsi" w:hAnsiTheme="majorHAnsi" w:cstheme="majorHAnsi"/>
+          <w:b/>
+          <w:shd w:val="clear" w:color="auto" w:fill="FFFFFF"/>
+          <w:lang w:val="pl-PL"/>
+        </w:rPr>
+        <w:t>:</w:t>
+      </w:r>
+      <w:r>
+        <w:rPr>
+          <w:rFonts w:asciiTheme="majorHAnsi" w:hAnsiTheme="majorHAnsi" w:cstheme="majorHAnsi"/>
+          <w:b/>
+          <w:shd w:val="clear" w:color="auto" w:fill="FFFFFF"/>
+          <w:lang w:val="pl-PL"/>
+        </w:rPr>
+        <w:t xml:space="preserve"> </w:t>
+      </w:r>
+      <w:r>
+        <w:rPr>
+          <w:rFonts w:asciiTheme="majorHAnsi" w:hAnsiTheme="majorHAnsi" w:cstheme="majorHAnsi"/>
+          <w:b/>
+          <w:shd w:val="clear" w:color="auto" w:fill="FFFFFF"/>
+          <w:lang w:val="pl-PL"/>
+        </w:rPr>
+        <w:t>Prawo użytkownika do otrzymania kopii danych</w:t>
+      </w:r>
+    </w:p>
+    <w:p>
+      <w:pPr>
+        <w:jc w:val="both"/>
+        <w:rPr>
+          <w:rFonts w:asciiTheme="majorHAnsi" w:hAnsiTheme="majorHAnsi" w:cstheme="majorHAnsi"/>
+          <w:shd w:val="clear" w:color="auto" w:fill="FFFFFF"/>
+          <w:lang w:val="pl-PL"/>
+        </w:rPr>
+      </w:pPr>
+      <w:r>
+        <w:rPr>
+          <w:rFonts w:asciiTheme="majorHAnsi" w:hAnsiTheme="majorHAnsi" w:cstheme="majorHAnsi"/>
+          <w:shd w:val="clear" w:color="auto" w:fill="FFFFFF"/>
+          <w:lang w:val="pl-PL"/>
+        </w:rPr>
+        <w:t xml:space="preserve">Rozwiązanie 8: </w:t>
+      </w:r>
+      <w:r>
+        <w:rPr>
+          <w:rFonts w:asciiTheme="majorHAnsi" w:hAnsiTheme="majorHAnsi" w:cstheme="majorHAnsi"/>
+          <w:shd w:val="clear" w:color="auto" w:fill="FFFFFF"/>
+          <w:lang w:val="pl-PL"/>
+        </w:rPr>
+        <w:t xml:space="preserve">Wszelkie dane o użytkowniku przechowywane przez aplikacje dostępne są z poziomu interfejsów aplikacji (wyłącznie dla użytkownika). Ponadto istnieje możliwość złożenia żądania wydania kopii danych przez formularz kontaktu z administracją serwisu. Kopia danych przesyłana jest na adres mailowy użytkownika.  </w:t>
+      </w:r>
+    </w:p>
+    <w:p>
+      <w:pPr>
+        <w:jc w:val="both"/>
+        <w:rPr>
+          <w:rFonts w:asciiTheme="majorHAnsi" w:hAnsiTheme="majorHAnsi" w:cstheme="majorHAnsi"/>
+          <w:b/>
+          <w:shd w:val="clear" w:color="auto" w:fill="FFFFFF"/>
+          <w:lang w:val="pl-PL"/>
+        </w:rPr>
+      </w:pPr>
+      <w:r>
+        <w:rPr>
+          <w:rFonts w:asciiTheme="majorHAnsi" w:hAnsiTheme="majorHAnsi" w:cstheme="majorHAnsi"/>
+          <w:b/>
+          <w:shd w:val="clear" w:color="auto" w:fill="FFFFFF"/>
+          <w:lang w:val="pl-PL"/>
+        </w:rPr>
         <w:t>Wymaganie 9</w:t>
       </w:r>
       <w:r>
@@ -2795,6 +2554,118 @@
     </w:p>
     <w:p>
       <w:pPr>
+        <w:spacing w:after="0" w:line="240" w:lineRule="auto"/>
+        <w:textAlignment w:val="baseline"/>
+        <w:rPr>
+          <w:rFonts w:asciiTheme="majorHAnsi" w:eastAsia="Times New Roman" w:hAnsiTheme="majorHAnsi" w:cstheme="majorHAnsi"/>
+          <w:color w:val="1C1C1C"/>
+          <w:lang w:val="pl-PL" w:eastAsia="pl-PL"/>
+        </w:rPr>
+      </w:pPr>
+      <w:r>
+        <w:rPr>
+          <w:rFonts w:asciiTheme="majorHAnsi" w:eastAsia="Times New Roman" w:hAnsiTheme="majorHAnsi" w:cstheme="majorHAnsi"/>
+          <w:color w:val="1C1C1C"/>
+          <w:lang w:val="pl-PL" w:eastAsia="pl-PL"/>
+        </w:rPr>
+        <w:t>Zgodnie z art. 4 pkt 4  RODO, profilowanie to:</w:t>
+      </w:r>
+    </w:p>
+    <w:p>
+      <w:pPr>
+        <w:spacing w:after="0" w:line="240" w:lineRule="auto"/>
+        <w:textAlignment w:val="baseline"/>
+        <w:rPr>
+          <w:rFonts w:asciiTheme="majorHAnsi" w:eastAsia="Times New Roman" w:hAnsiTheme="majorHAnsi" w:cstheme="majorHAnsi"/>
+          <w:color w:val="1C1C1C"/>
+          <w:lang w:val="pl-PL" w:eastAsia="pl-PL"/>
+        </w:rPr>
+      </w:pPr>
+      <w:r>
+        <w:rPr>
+          <w:rFonts w:asciiTheme="majorHAnsi" w:eastAsia="Times New Roman" w:hAnsiTheme="majorHAnsi" w:cstheme="majorHAnsi"/>
+          <w:color w:val="1C1C1C"/>
+          <w:lang w:val="pl-PL" w:eastAsia="pl-PL"/>
+        </w:rPr>
+        <w:t> </w:t>
+      </w:r>
+    </w:p>
+    <w:p>
+      <w:pPr>
+        <w:spacing w:after="0" w:line="240" w:lineRule="auto"/>
+        <w:textAlignment w:val="baseline"/>
+        <w:rPr>
+          <w:rFonts w:asciiTheme="majorHAnsi" w:eastAsia="Times New Roman" w:hAnsiTheme="majorHAnsi" w:cstheme="majorHAnsi"/>
+          <w:color w:val="1C1C1C"/>
+          <w:lang w:val="pl-PL" w:eastAsia="pl-PL"/>
+        </w:rPr>
+      </w:pPr>
+      <w:r>
+        <w:rPr>
+          <w:rFonts w:asciiTheme="majorHAnsi" w:eastAsia="Times New Roman" w:hAnsiTheme="majorHAnsi" w:cstheme="majorHAnsi"/>
+          <w:color w:val="1C1C1C"/>
+          <w:lang w:val="pl-PL" w:eastAsia="pl-PL"/>
+        </w:rPr>
+        <w:lastRenderedPageBreak/>
+        <w:t> “dowolna forma zautomatyzowanego przetwarzania danych osobowych, które polega na wykorzystaniu danych osobowych do oceny niektórych czynników osobowych osoby fizycznej, w szczególności do analizy lub prognozy aspektów dotyczących efektów pracy tej osoby fizycznej, jej sytuacji ekonomicznej, zdrowia, osobistych preferencji, zainteresowań, wiarygodności, zachowania, lokalizacji lub przemieszczania się”. </w:t>
+      </w:r>
+    </w:p>
+    <w:p>
+      <w:pPr>
+        <w:jc w:val="both"/>
+        <w:rPr>
+          <w:rFonts w:asciiTheme="majorHAnsi" w:hAnsiTheme="majorHAnsi" w:cstheme="majorHAnsi"/>
+          <w:b/>
+          <w:shd w:val="clear" w:color="auto" w:fill="FFFFFF"/>
+          <w:lang w:val="pl-PL"/>
+        </w:rPr>
+      </w:pPr>
+    </w:p>
+    <w:p>
+      <w:pPr>
+        <w:jc w:val="both"/>
+        <w:rPr>
+          <w:rFonts w:asciiTheme="majorHAnsi" w:hAnsiTheme="majorHAnsi" w:cstheme="majorHAnsi"/>
+          <w:shd w:val="clear" w:color="auto" w:fill="FFFFFF"/>
+          <w:lang w:val="pl-PL"/>
+        </w:rPr>
+      </w:pPr>
+      <w:r>
+        <w:rPr>
+          <w:rFonts w:asciiTheme="majorHAnsi" w:hAnsiTheme="majorHAnsi" w:cstheme="majorHAnsi"/>
+          <w:b/>
+          <w:shd w:val="clear" w:color="auto" w:fill="FFFFFF"/>
+          <w:lang w:val="pl-PL"/>
+        </w:rPr>
+        <w:t xml:space="preserve">Rozwiązanie 9: </w:t>
+      </w:r>
+      <w:r>
+        <w:rPr>
+          <w:rFonts w:asciiTheme="majorHAnsi" w:hAnsiTheme="majorHAnsi" w:cstheme="majorHAnsi"/>
+          <w:shd w:val="clear" w:color="auto" w:fill="FFFFFF"/>
+          <w:lang w:val="pl-PL"/>
+        </w:rPr>
+        <w:t xml:space="preserve">Aplikacja nie wyświetla treści personalizowanych w oparciu o dane osobowe (nie uwzględnia miasta pochodzenia). </w:t>
+      </w:r>
+      <w:r>
+        <w:rPr>
+          <w:rFonts w:asciiTheme="majorHAnsi" w:hAnsiTheme="majorHAnsi" w:cstheme="majorHAnsi"/>
+          <w:shd w:val="clear" w:color="auto" w:fill="FFFFFF"/>
+          <w:lang w:val="pl-PL"/>
+        </w:rPr>
+        <w:t xml:space="preserve">Aplikacja w wersji obecnej nie wyświetla reklam, ani sugestii. Profilowanie użytkownika nie zachodzi. </w:t>
+      </w:r>
+      <w:r>
+        <w:rPr>
+          <w:rFonts w:asciiTheme="majorHAnsi" w:hAnsiTheme="majorHAnsi" w:cstheme="majorHAnsi"/>
+          <w:shd w:val="clear" w:color="auto" w:fill="FFFFFF"/>
+          <w:lang w:val="pl-PL"/>
+        </w:rPr>
+        <w:t xml:space="preserve"> </w:t>
+      </w:r>
+    </w:p>
+    <w:p>
+      <w:pPr>
         <w:jc w:val="both"/>
         <w:rPr>
           <w:rFonts w:asciiTheme="majorHAnsi" w:hAnsiTheme="majorHAnsi" w:cstheme="majorHAnsi"/>
@@ -3015,25 +2886,7 @@
           <w:shd w:val="clear" w:color="auto" w:fill="FFFFFF"/>
           <w:lang w:val="pl-PL"/>
         </w:rPr>
-        <w:t xml:space="preserve">Tekst zgód napisany jest w przystępnej i zrozumiałej formie. Przejrzystość działania serwisu jest częścią jednego z wymagań niefunkcjonalnych serwisu = „zapewnienie możliwie najlepszego User </w:t>
-      </w:r>
-      <w:proofErr w:type="spellStart"/>
-      <w:r>
-        <w:rPr>
-          <w:rFonts w:asciiTheme="majorHAnsi" w:hAnsiTheme="majorHAnsi" w:cstheme="majorHAnsi"/>
-          <w:shd w:val="clear" w:color="auto" w:fill="FFFFFF"/>
-          <w:lang w:val="pl-PL"/>
-        </w:rPr>
-        <w:t>Experience</w:t>
-      </w:r>
-      <w:proofErr w:type="spellEnd"/>
-      <w:r>
-        <w:rPr>
-          <w:rFonts w:asciiTheme="majorHAnsi" w:hAnsiTheme="majorHAnsi" w:cstheme="majorHAnsi"/>
-          <w:shd w:val="clear" w:color="auto" w:fill="FFFFFF"/>
-          <w:lang w:val="pl-PL"/>
-        </w:rPr>
-        <w:t xml:space="preserve">. </w:t>
+        <w:t xml:space="preserve">Tekst zgód napisany jest w przystępnej i zrozumiałej formie. Przejrzystość działania serwisu jest częścią jednego z wymagań niefunkcjonalnych serwisu = „zapewnienie możliwie najlepszego User Experience. </w:t>
       </w:r>
     </w:p>
     <w:sectPr>
@@ -3047,7 +2900,7 @@
 </file>
 
 <file path=word/endnotes.xml><?xml version="1.0" encoding="utf-8"?>
-<w:endnotes xmlns:wpc="http://schemas.microsoft.com/office/word/2010/wordprocessingCanvas" xmlns:cx="http://schemas.microsoft.com/office/drawing/2014/chartex" xmlns:cx1="http://schemas.microsoft.com/office/drawing/2015/9/8/chartex" xmlns:cx2="http://schemas.microsoft.com/office/drawing/2015/10/21/chartex" xmlns:cx3="http://schemas.microsoft.com/office/drawing/2016/5/9/chartex" xmlns:cx4="http://schemas.microsoft.com/office/drawing/2016/5/10/chartex" xmlns:cx5="http://schemas.microsoft.com/office/drawing/2016/5/11/chartex" xmlns:cx6="http://schemas.microsoft.com/office/drawing/2016/5/12/chartex" xmlns:cx7="http://schemas.microsoft.com/office/drawing/2016/5/13/chartex" xmlns:cx8="http://schemas.microsoft.com/office/drawing/2016/5/14/chartex" xmlns:mc="http://schemas.openxmlformats.org/markup-compatibility/2006" xmlns:aink="http://schemas.microsoft.com/office/drawing/2016/ink" xmlns:am3d="http://schemas.microsoft.com/office/drawing/2017/model3d" xmlns:o="urn:schemas-microsoft-com:office:office" xmlns:r="http://schemas.openxmlformats.org/officeDocument/2006/relationships" xmlns:m="http://schemas.openxmlformats.org/officeDocument/2006/math" xmlns:v="urn:schemas-microsoft-com:vml" xmlns:wp14="http://schemas.microsoft.com/office/word/2010/wordprocessingDrawing" xmlns:wp="http://schemas.openxmlformats.org/drawingml/2006/wordprocessingDrawing" xmlns:w10="urn:schemas-microsoft-com:office:word" xmlns:w="http://schemas.openxmlformats.org/wordprocessingml/2006/main" xmlns:w14="http://schemas.microsoft.com/office/word/2010/wordml" xmlns:w15="http://schemas.microsoft.com/office/word/2012/wordml" xmlns:w16cid="http://schemas.microsoft.com/office/word/2016/wordml/cid" xmlns:w16se="http://schemas.microsoft.com/office/word/2015/wordml/symex" xmlns:wpg="http://schemas.microsoft.com/office/word/2010/wordprocessingGroup" xmlns:wpi="http://schemas.microsoft.com/office/word/2010/wordprocessingInk" xmlns:wne="http://schemas.microsoft.com/office/word/2006/wordml" xmlns:wps="http://schemas.microsoft.com/office/word/2010/wordprocessingShape" mc:Ignorable="w14 w15 w16se w16cid wp14">
+<w:endnotes xmlns:wpc="http://schemas.microsoft.com/office/word/2010/wordprocessingCanvas" xmlns:mc="http://schemas.openxmlformats.org/markup-compatibility/2006" xmlns:o="urn:schemas-microsoft-com:office:office" xmlns:r="http://schemas.openxmlformats.org/officeDocument/2006/relationships" xmlns:m="http://schemas.openxmlformats.org/officeDocument/2006/math" xmlns:v="urn:schemas-microsoft-com:vml" xmlns:wp14="http://schemas.microsoft.com/office/word/2010/wordprocessingDrawing" xmlns:wp="http://schemas.openxmlformats.org/drawingml/2006/wordprocessingDrawing" xmlns:w10="urn:schemas-microsoft-com:office:word" xmlns:w="http://schemas.openxmlformats.org/wordprocessingml/2006/main" xmlns:w14="http://schemas.microsoft.com/office/word/2010/wordml" xmlns:w15="http://schemas.microsoft.com/office/word/2012/wordml" xmlns:wpg="http://schemas.microsoft.com/office/word/2010/wordprocessingGroup" xmlns:wpi="http://schemas.microsoft.com/office/word/2010/wordprocessingInk" xmlns:wne="http://schemas.microsoft.com/office/word/2006/wordml" xmlns:wps="http://schemas.microsoft.com/office/word/2010/wordprocessingShape" mc:Ignorable="w14 w15 wp14">
   <w:endnote w:type="separator" w:id="-1">
     <w:p>
       <w:pPr>
@@ -3072,7 +2925,7 @@
 </file>
 
 <file path=word/footnotes.xml><?xml version="1.0" encoding="utf-8"?>
-<w:footnotes xmlns:wpc="http://schemas.microsoft.com/office/word/2010/wordprocessingCanvas" xmlns:cx="http://schemas.microsoft.com/office/drawing/2014/chartex" xmlns:cx1="http://schemas.microsoft.com/office/drawing/2015/9/8/chartex" xmlns:cx2="http://schemas.microsoft.com/office/drawing/2015/10/21/chartex" xmlns:cx3="http://schemas.microsoft.com/office/drawing/2016/5/9/chartex" xmlns:cx4="http://schemas.microsoft.com/office/drawing/2016/5/10/chartex" xmlns:cx5="http://schemas.microsoft.com/office/drawing/2016/5/11/chartex" xmlns:cx6="http://schemas.microsoft.com/office/drawing/2016/5/12/chartex" xmlns:cx7="http://schemas.microsoft.com/office/drawing/2016/5/13/chartex" xmlns:cx8="http://schemas.microsoft.com/office/drawing/2016/5/14/chartex" xmlns:mc="http://schemas.openxmlformats.org/markup-compatibility/2006" xmlns:aink="http://schemas.microsoft.com/office/drawing/2016/ink" xmlns:am3d="http://schemas.microsoft.com/office/drawing/2017/model3d" xmlns:o="urn:schemas-microsoft-com:office:office" xmlns:r="http://schemas.openxmlformats.org/officeDocument/2006/relationships" xmlns:m="http://schemas.openxmlformats.org/officeDocument/2006/math" xmlns:v="urn:schemas-microsoft-com:vml" xmlns:wp14="http://schemas.microsoft.com/office/word/2010/wordprocessingDrawing" xmlns:wp="http://schemas.openxmlformats.org/drawingml/2006/wordprocessingDrawing" xmlns:w10="urn:schemas-microsoft-com:office:word" xmlns:w="http://schemas.openxmlformats.org/wordprocessingml/2006/main" xmlns:w14="http://schemas.microsoft.com/office/word/2010/wordml" xmlns:w15="http://schemas.microsoft.com/office/word/2012/wordml" xmlns:w16cid="http://schemas.microsoft.com/office/word/2016/wordml/cid" xmlns:w16se="http://schemas.microsoft.com/office/word/2015/wordml/symex" xmlns:wpg="http://schemas.microsoft.com/office/word/2010/wordprocessingGroup" xmlns:wpi="http://schemas.microsoft.com/office/word/2010/wordprocessingInk" xmlns:wne="http://schemas.microsoft.com/office/word/2006/wordml" xmlns:wps="http://schemas.microsoft.com/office/word/2010/wordprocessingShape" mc:Ignorable="w14 w15 w16se w16cid wp14">
+<w:footnotes xmlns:wpc="http://schemas.microsoft.com/office/word/2010/wordprocessingCanvas" xmlns:mc="http://schemas.openxmlformats.org/markup-compatibility/2006" xmlns:o="urn:schemas-microsoft-com:office:office" xmlns:r="http://schemas.openxmlformats.org/officeDocument/2006/relationships" xmlns:m="http://schemas.openxmlformats.org/officeDocument/2006/math" xmlns:v="urn:schemas-microsoft-com:vml" xmlns:wp14="http://schemas.microsoft.com/office/word/2010/wordprocessingDrawing" xmlns:wp="http://schemas.openxmlformats.org/drawingml/2006/wordprocessingDrawing" xmlns:w10="urn:schemas-microsoft-com:office:word" xmlns:w="http://schemas.openxmlformats.org/wordprocessingml/2006/main" xmlns:w14="http://schemas.microsoft.com/office/word/2010/wordml" xmlns:w15="http://schemas.microsoft.com/office/word/2012/wordml" xmlns:wpg="http://schemas.microsoft.com/office/word/2010/wordprocessingGroup" xmlns:wpi="http://schemas.microsoft.com/office/word/2010/wordprocessingInk" xmlns:wne="http://schemas.microsoft.com/office/word/2006/wordml" xmlns:wps="http://schemas.microsoft.com/office/word/2010/wordprocessingShape" mc:Ignorable="w14 w15 wp14">
   <w:footnote w:type="separator" w:id="-1">
     <w:p>
       <w:pPr>
@@ -3097,7 +2950,7 @@
 </file>
 
 <file path=word/numbering.xml><?xml version="1.0" encoding="utf-8"?>
-<w:numbering xmlns:wpc="http://schemas.microsoft.com/office/word/2010/wordprocessingCanvas" xmlns:cx="http://schemas.microsoft.com/office/drawing/2014/chartex" xmlns:cx1="http://schemas.microsoft.com/office/drawing/2015/9/8/chartex" xmlns:cx2="http://schemas.microsoft.com/office/drawing/2015/10/21/chartex" xmlns:cx3="http://schemas.microsoft.com/office/drawing/2016/5/9/chartex" xmlns:cx4="http://schemas.microsoft.com/office/drawing/2016/5/10/chartex" xmlns:cx5="http://schemas.microsoft.com/office/drawing/2016/5/11/chartex" xmlns:cx6="http://schemas.microsoft.com/office/drawing/2016/5/12/chartex" xmlns:cx7="http://schemas.microsoft.com/office/drawing/2016/5/13/chartex" xmlns:cx8="http://schemas.microsoft.com/office/drawing/2016/5/14/chartex" xmlns:mc="http://schemas.openxmlformats.org/markup-compatibility/2006" xmlns:aink="http://schemas.microsoft.com/office/drawing/2016/ink" xmlns:am3d="http://schemas.microsoft.com/office/drawing/2017/model3d" xmlns:o="urn:schemas-microsoft-com:office:office" xmlns:r="http://schemas.openxmlformats.org/officeDocument/2006/relationships" xmlns:m="http://schemas.openxmlformats.org/officeDocument/2006/math" xmlns:v="urn:schemas-microsoft-com:vml" xmlns:wp14="http://schemas.microsoft.com/office/word/2010/wordprocessingDrawing" xmlns:wp="http://schemas.openxmlformats.org/drawingml/2006/wordprocessingDrawing" xmlns:w10="urn:schemas-microsoft-com:office:word" xmlns:w="http://schemas.openxmlformats.org/wordprocessingml/2006/main" xmlns:w14="http://schemas.microsoft.com/office/word/2010/wordml" xmlns:w15="http://schemas.microsoft.com/office/word/2012/wordml" xmlns:w16cid="http://schemas.microsoft.com/office/word/2016/wordml/cid" xmlns:w16se="http://schemas.microsoft.com/office/word/2015/wordml/symex" xmlns:wpg="http://schemas.microsoft.com/office/word/2010/wordprocessingGroup" xmlns:wpi="http://schemas.microsoft.com/office/word/2010/wordprocessingInk" xmlns:wne="http://schemas.microsoft.com/office/word/2006/wordml" xmlns:wps="http://schemas.microsoft.com/office/word/2010/wordprocessingShape" mc:Ignorable="w14 w15 w16se w16cid wp14">
+<w:numbering xmlns:wpc="http://schemas.microsoft.com/office/word/2010/wordprocessingCanvas" xmlns:mc="http://schemas.openxmlformats.org/markup-compatibility/2006" xmlns:o="urn:schemas-microsoft-com:office:office" xmlns:r="http://schemas.openxmlformats.org/officeDocument/2006/relationships" xmlns:m="http://schemas.openxmlformats.org/officeDocument/2006/math" xmlns:v="urn:schemas-microsoft-com:vml" xmlns:wp14="http://schemas.microsoft.com/office/word/2010/wordprocessingDrawing" xmlns:wp="http://schemas.openxmlformats.org/drawingml/2006/wordprocessingDrawing" xmlns:w10="urn:schemas-microsoft-com:office:word" xmlns:w="http://schemas.openxmlformats.org/wordprocessingml/2006/main" xmlns:w14="http://schemas.microsoft.com/office/word/2010/wordml" xmlns:w15="http://schemas.microsoft.com/office/word/2012/wordml" xmlns:wpg="http://schemas.microsoft.com/office/word/2010/wordprocessingGroup" xmlns:wpi="http://schemas.microsoft.com/office/word/2010/wordprocessingInk" xmlns:wne="http://schemas.microsoft.com/office/word/2006/wordml" xmlns:wps="http://schemas.microsoft.com/office/word/2010/wordprocessingShape" mc:Ignorable="w14 w15 wp14">
   <w:abstractNum w:abstractNumId="0" w15:restartNumberingAfterBreak="0">
     <w:nsid w:val="056769B8"/>
     <w:multiLevelType w:val="hybridMultilevel"/>
@@ -3910,7 +3763,7 @@
 </file>
 
 <file path=word/styles.xml><?xml version="1.0" encoding="utf-8"?>
-<w:styles xmlns:mc="http://schemas.openxmlformats.org/markup-compatibility/2006" xmlns:r="http://schemas.openxmlformats.org/officeDocument/2006/relationships" xmlns:w="http://schemas.openxmlformats.org/wordprocessingml/2006/main" xmlns:w14="http://schemas.microsoft.com/office/word/2010/wordml" xmlns:w15="http://schemas.microsoft.com/office/word/2012/wordml" xmlns:w16cid="http://schemas.microsoft.com/office/word/2016/wordml/cid" xmlns:w16se="http://schemas.microsoft.com/office/word/2015/wordml/symex" mc:Ignorable="w14 w15 w16se w16cid">
+<w:styles xmlns:mc="http://schemas.openxmlformats.org/markup-compatibility/2006" xmlns:r="http://schemas.openxmlformats.org/officeDocument/2006/relationships" xmlns:w="http://schemas.openxmlformats.org/wordprocessingml/2006/main" xmlns:w14="http://schemas.microsoft.com/office/word/2010/wordml" xmlns:w15="http://schemas.microsoft.com/office/word/2012/wordml" mc:Ignorable="w14 w15">
   <w:docDefaults>
     <w:rPrDefault>
       <w:rPr>
@@ -3926,7 +3779,7 @@
       </w:pPr>
     </w:pPrDefault>
   </w:docDefaults>
-  <w:latentStyles w:defLockedState="0" w:defUIPriority="99" w:defSemiHidden="0" w:defUnhideWhenUsed="0" w:defQFormat="0" w:count="375">
+  <w:latentStyles w:defLockedState="0" w:defUIPriority="99" w:defSemiHidden="0" w:defUnhideWhenUsed="0" w:defQFormat="0" w:count="371">
     <w:lsdException w:name="Normal" w:uiPriority="0" w:qFormat="1"/>
     <w:lsdException w:name="heading 1" w:uiPriority="9" w:qFormat="1"/>
     <w:lsdException w:name="heading 2" w:semiHidden="1" w:uiPriority="9" w:unhideWhenUsed="1" w:qFormat="1"/>
@@ -4298,10 +4151,6 @@
     <w:lsdException w:name="List Table 5 Dark Accent 6" w:uiPriority="50"/>
     <w:lsdException w:name="List Table 6 Colorful Accent 6" w:uiPriority="51"/>
     <w:lsdException w:name="List Table 7 Colorful Accent 6" w:uiPriority="52"/>
-    <w:lsdException w:name="Mention" w:semiHidden="1" w:unhideWhenUsed="1"/>
-    <w:lsdException w:name="Smart Hyperlink" w:semiHidden="1" w:unhideWhenUsed="1"/>
-    <w:lsdException w:name="Hashtag" w:semiHidden="1" w:unhideWhenUsed="1"/>
-    <w:lsdException w:name="Unresolved Mention" w:semiHidden="1" w:unhideWhenUsed="1"/>
   </w:latentStyles>
   <w:style w:type="paragraph" w:default="1" w:styleId="Normalny">
     <w:name w:val="Normal"/>

</xml_diff>